<commit_message>
test cases draft 2.0
</commit_message>
<xml_diff>
--- a/docs/cis634_courseprj_test_case_report.docx
+++ b/docs/cis634_courseprj_test_case_report.docx
@@ -9,96 +9,328 @@
   <w:body>
     <w:p>
       <w:pPr>
+        <w:jc w:val="center"/>
+        <w:rPr>
+          <w:b/>
+          <w:bCs/>
+          <w:sz w:val="32"/>
+          <w:szCs w:val="32"/>
+        </w:rPr>
+      </w:pPr>
+      <w:r>
+        <w:rPr>
+          <w:b/>
+          <w:bCs/>
+          <w:sz w:val="32"/>
+          <w:szCs w:val="32"/>
+        </w:rPr>
+        <w:t>CIS 634 Object-Oriented Software Engineering</w:t>
+      </w:r>
+    </w:p>
+    <w:p>
+      <w:pPr>
+        <w:jc w:val="center"/>
+        <w:rPr>
+          <w:b/>
+          <w:bCs/>
+          <w:sz w:val="28"/>
+          <w:szCs w:val="28"/>
+        </w:rPr>
+      </w:pPr>
+      <w:r>
+        <w:rPr>
+          <w:b/>
+          <w:bCs/>
+          <w:sz w:val="28"/>
+          <w:szCs w:val="28"/>
+        </w:rPr>
+        <w:t>Test Plan and Test Cases</w:t>
+      </w:r>
+    </w:p>
+    <w:p>
+      <w:pPr>
+        <w:jc w:val="center"/>
+        <w:rPr>
+          <w:b/>
+          <w:bCs/>
+          <w:sz w:val="28"/>
+          <w:szCs w:val="28"/>
+        </w:rPr>
+      </w:pPr>
+    </w:p>
+    <w:p>
+      <w:pPr>
+        <w:jc w:val="center"/>
+        <w:rPr>
+          <w:b/>
+          <w:bCs/>
+          <w:sz w:val="28"/>
+          <w:szCs w:val="28"/>
+        </w:rPr>
+      </w:pPr>
+    </w:p>
+    <w:p>
+      <w:pPr>
+        <w:jc w:val="center"/>
+        <w:rPr>
+          <w:b/>
+          <w:bCs/>
+          <w:sz w:val="28"/>
+          <w:szCs w:val="28"/>
+        </w:rPr>
+      </w:pPr>
+      <w:r>
+        <w:rPr>
+          <w:b/>
+          <w:bCs/>
+          <w:sz w:val="28"/>
+          <w:szCs w:val="28"/>
+        </w:rPr>
+        <w:t>Project Title: Power Management System</w:t>
+      </w:r>
+    </w:p>
+    <w:p/>
+    <w:p>
+      <w:pPr>
+        <w:jc w:val="center"/>
+      </w:pPr>
+    </w:p>
+    <w:p>
+      <w:pPr>
+        <w:jc w:val="center"/>
+      </w:pPr>
+      <w:r>
+        <w:rPr>
+          <w:rFonts w:eastAsia="Arial"/>
+          <w:noProof/>
+        </w:rPr>
+        <w:drawing>
+          <wp:inline distT="114300" distB="114300" distL="114300" distR="114300" wp14:anchorId="48B23CF5" wp14:editId="78D959FE">
+            <wp:extent cx="2688590" cy="2343630"/>
+            <wp:effectExtent l="0" t="0" r="0" b="0"/>
+            <wp:docPr id="445" name="image122.jpg" descr="Logo, company name&#10;&#10;Description automatically generated"/>
+            <wp:cNvGraphicFramePr/>
+            <a:graphic xmlns:a="http://schemas.openxmlformats.org/drawingml/2006/main">
+              <a:graphicData uri="http://schemas.openxmlformats.org/drawingml/2006/picture">
+                <pic:pic xmlns:pic="http://schemas.openxmlformats.org/drawingml/2006/picture">
+                  <pic:nvPicPr>
+                    <pic:cNvPr id="445" name="image122.jpg" descr="Logo, company name&#10;&#10;Description automatically generated"/>
+                    <pic:cNvPicPr preferRelativeResize="0"/>
+                  </pic:nvPicPr>
+                  <pic:blipFill>
+                    <a:blip r:embed="rId6"/>
+                    <a:srcRect/>
+                    <a:stretch>
+                      <a:fillRect/>
+                    </a:stretch>
+                  </pic:blipFill>
+                  <pic:spPr>
+                    <a:xfrm>
+                      <a:off x="0" y="0"/>
+                      <a:ext cx="2699499" cy="2353139"/>
+                    </a:xfrm>
+                    <a:prstGeom prst="rect">
+                      <a:avLst/>
+                    </a:prstGeom>
+                    <a:ln/>
+                  </pic:spPr>
+                </pic:pic>
+              </a:graphicData>
+            </a:graphic>
+          </wp:inline>
+        </w:drawing>
+      </w:r>
+    </w:p>
+    <w:p>
+      <w:pPr>
+        <w:jc w:val="center"/>
+      </w:pPr>
+    </w:p>
+    <w:p>
+      <w:pPr>
+        <w:jc w:val="center"/>
+      </w:pPr>
+    </w:p>
+    <w:p>
+      <w:pPr>
+        <w:jc w:val="center"/>
+      </w:pPr>
+    </w:p>
+    <w:p>
+      <w:pPr>
+        <w:pStyle w:val="Default"/>
+        <w:jc w:val="center"/>
+      </w:pPr>
+      <w:r>
+        <w:t xml:space="preserve">Instructor: Prof. </w:t>
+      </w:r>
+      <w:proofErr w:type="spellStart"/>
+      <w:r>
+        <w:t>Weidong</w:t>
+      </w:r>
+      <w:proofErr w:type="spellEnd"/>
+      <w:r>
+        <w:t xml:space="preserve"> </w:t>
+      </w:r>
+      <w:proofErr w:type="spellStart"/>
+      <w:r>
+        <w:t>Xiong</w:t>
+      </w:r>
+      <w:proofErr w:type="spellEnd"/>
+    </w:p>
+    <w:p>
+      <w:pPr>
+        <w:pStyle w:val="Default"/>
+        <w:jc w:val="center"/>
+      </w:pPr>
+    </w:p>
+    <w:p>
+      <w:pPr>
+        <w:jc w:val="center"/>
+      </w:pPr>
+      <w:r>
+        <w:t>Group Number: 7</w:t>
+      </w:r>
+    </w:p>
+    <w:p>
+      <w:pPr>
+        <w:jc w:val="center"/>
+      </w:pPr>
+      <w:r>
+        <w:t>Group Members:</w:t>
+      </w:r>
+    </w:p>
+    <w:p>
+      <w:pPr>
+        <w:jc w:val="center"/>
+      </w:pPr>
+      <w:proofErr w:type="spellStart"/>
+      <w:r>
+        <w:t>Tapan</w:t>
+      </w:r>
+      <w:proofErr w:type="spellEnd"/>
+      <w:r>
+        <w:t xml:space="preserve"> Desai</w:t>
+      </w:r>
+      <w:r>
+        <w:tab/>
+      </w:r>
+      <w:r>
+        <w:tab/>
+        <w:t>CSU ID: 2777437</w:t>
+      </w:r>
+    </w:p>
+    <w:p>
+      <w:pPr>
+        <w:jc w:val="center"/>
+      </w:pPr>
+      <w:proofErr w:type="spellStart"/>
+      <w:r>
+        <w:t>Shaishav</w:t>
+      </w:r>
+      <w:proofErr w:type="spellEnd"/>
+      <w:r>
+        <w:t xml:space="preserve"> Shah</w:t>
+      </w:r>
+      <w:r>
+        <w:tab/>
+      </w:r>
+      <w:r>
+        <w:tab/>
+        <w:t>CSU ID: 2835285</w:t>
+      </w:r>
+    </w:p>
+    <w:p>
+      <w:pPr>
+        <w:jc w:val="center"/>
+      </w:pPr>
+      <w:r>
+        <w:t>Kinjal Patel</w:t>
+      </w:r>
+      <w:r>
+        <w:tab/>
+      </w:r>
+      <w:r>
+        <w:tab/>
+        <w:t>CSU ID: 2794458</w:t>
+      </w:r>
+    </w:p>
+    <w:p>
+      <w:pPr>
+        <w:jc w:val="center"/>
+      </w:pPr>
+      <w:r>
+        <w:t>Mitee Patel</w:t>
+      </w:r>
+      <w:r>
+        <w:tab/>
+      </w:r>
+      <w:r>
+        <w:tab/>
+        <w:t>CSU ID: 2817313</w:t>
+      </w:r>
+    </w:p>
+    <w:p/>
+    <w:p/>
+    <w:p>
+      <w:pPr>
         <w:pStyle w:val="NormalWeb"/>
-        <w:jc w:val="center"/>
-      </w:pPr>
-      <w:r>
-        <w:rPr>
-          <w:rFonts w:ascii="Arial" w:hAnsi="Arial" w:cs="Arial"/>
-          <w:b/>
-          <w:bCs/>
-          <w:i/>
-          <w:iCs/>
-          <w:color w:val="001A74"/>
-          <w:sz w:val="36"/>
-          <w:szCs w:val="36"/>
-        </w:rPr>
-        <w:t>TEST</w:t>
-      </w:r>
-      <w:r>
-        <w:rPr>
-          <w:rFonts w:ascii="Arial" w:hAnsi="Arial" w:cs="Arial"/>
-          <w:b/>
-          <w:bCs/>
-          <w:i/>
-          <w:iCs/>
-          <w:color w:val="001A74"/>
-          <w:sz w:val="36"/>
-          <w:szCs w:val="36"/>
-        </w:rPr>
-        <w:t>-CASE</w:t>
-      </w:r>
-      <w:r>
-        <w:rPr>
-          <w:rFonts w:ascii="Arial" w:hAnsi="Arial" w:cs="Arial"/>
-          <w:b/>
-          <w:bCs/>
-          <w:i/>
-          <w:iCs/>
-          <w:color w:val="001A74"/>
-          <w:sz w:val="36"/>
-          <w:szCs w:val="36"/>
-        </w:rPr>
-        <w:t xml:space="preserve"> SPECIFICATION</w:t>
+      </w:pPr>
+      <w:r>
+        <w:rPr>
+          <w:b/>
+          <w:bCs/>
+        </w:rPr>
+        <w:t>1.0 Introduction</w:t>
       </w:r>
     </w:p>
     <w:p>
       <w:pPr>
         <w:pStyle w:val="NormalWeb"/>
-      </w:pPr>
-      <w:r>
-        <w:rPr>
-          <w:rFonts w:ascii="Arial" w:hAnsi="Arial" w:cs="Arial"/>
-          <w:b/>
-          <w:bCs/>
-        </w:rPr>
-        <w:t>1.0 Introduction</w:t>
+        <w:rPr>
+          <w:b/>
+          <w:bCs/>
+        </w:rPr>
+      </w:pPr>
+      <w:r>
+        <w:rPr>
+          <w:b/>
+          <w:bCs/>
+        </w:rPr>
+        <w:t>The purpose of the Test Plan is to specify the scope, approach, resources, and schedule for each, and every testing activity related to the Web Application's operation, as well as its behavioral changes to specific approaches.</w:t>
       </w:r>
     </w:p>
     <w:p>
       <w:pPr>
         <w:pStyle w:val="NormalWeb"/>
         <w:ind w:left="720"/>
-        <w:rPr>
-          <w:rFonts w:ascii="Arial" w:hAnsi="Arial" w:cs="Arial"/>
-          <w:b/>
-          <w:bCs/>
-        </w:rPr>
-      </w:pPr>
-      <w:r>
-        <w:rPr>
-          <w:rFonts w:ascii="Arial" w:hAnsi="Arial" w:cs="Arial"/>
-          <w:b/>
-          <w:bCs/>
-        </w:rPr>
-        <w:t xml:space="preserve">The purpose of the Test Plan is to specify the scope, approach, resources, and schedule for each, and every testing activity related to the Web Application's operation, as well as its behavioral changes to specific approaches. </w:t>
+      </w:pPr>
+      <w:r>
+        <w:t> </w:t>
+      </w:r>
+      <w:r>
+        <w:rPr>
+          <w:b/>
+          <w:bCs/>
+        </w:rPr>
+        <w:t>1.1 Goals and objectives</w:t>
       </w:r>
     </w:p>
     <w:p>
       <w:pPr>
         <w:pStyle w:val="NormalWeb"/>
         <w:ind w:left="720"/>
-      </w:pPr>
-      <w:r>
-        <w:t> </w:t>
-      </w:r>
-      <w:r>
-        <w:rPr>
-          <w:rFonts w:ascii="Arial" w:hAnsi="Arial" w:cs="Arial"/>
-          <w:b/>
-          <w:bCs/>
-        </w:rPr>
-        <w:t>1.1 Goals and objectives</w:t>
+        <w:rPr>
+          <w:b/>
+          <w:bCs/>
+        </w:rPr>
+      </w:pPr>
+      <w:r>
+        <w:rPr>
+          <w:b/>
+          <w:bCs/>
+        </w:rPr>
+        <w:t>The items to be tested, the features to be tested, the kinds of testing to be done, the people in charge of testing, the resources and schedule needed to finish testing, and the risks associated with the plan are all part of the basic plan.</w:t>
       </w:r>
     </w:p>
     <w:p>
@@ -107,18 +339,15 @@
         <w:ind w:left="720"/>
       </w:pPr>
       <w:r>
-        <w:rPr>
-          <w:rFonts w:ascii="Arial" w:hAnsi="Arial" w:cs="Arial"/>
-          <w:b/>
-          <w:bCs/>
-        </w:rPr>
-        <w:t>The items to be tested, the features to be tested, the kinds of testing to be done, the people in charge of testing, the resources and schedule needed to finish testing, and the risks associated with the plan are all part of the basic plan</w:t>
-      </w:r>
-      <w:r>
-        <w:rPr>
-          <w:rFonts w:ascii="Arial" w:hAnsi="Arial" w:cs="Arial"/>
-        </w:rPr>
-        <w:t>.</w:t>
+        <w:lastRenderedPageBreak/>
+        <w:t> </w:t>
+      </w:r>
+      <w:r>
+        <w:rPr>
+          <w:b/>
+          <w:bCs/>
+        </w:rPr>
+        <w:t>1.2 Statement of scope</w:t>
       </w:r>
     </w:p>
     <w:p>
@@ -127,15 +356,43 @@
         <w:ind w:left="720"/>
       </w:pPr>
       <w:r>
-        <w:t> </w:t>
-      </w:r>
-      <w:r>
-        <w:rPr>
-          <w:rFonts w:ascii="Arial" w:hAnsi="Arial" w:cs="Arial"/>
-          <w:b/>
-          <w:bCs/>
-        </w:rPr>
-        <w:t>1.2 Statement of scope</w:t>
+        <w:t xml:space="preserve">A description of the scope of software testing is developed. Functionality/features/behavior to be tested is noted. In </w:t>
+      </w:r>
+      <w:proofErr w:type="gramStart"/>
+      <w:r>
+        <w:t>addition</w:t>
+      </w:r>
+      <w:proofErr w:type="gramEnd"/>
+      <w:r>
+        <w:t xml:space="preserve"> any functionality/features/behavior that is not to be tested is also noted.</w:t>
+      </w:r>
+    </w:p>
+    <w:p>
+      <w:pPr>
+        <w:pStyle w:val="NormalWeb"/>
+      </w:pPr>
+      <w:r>
+        <w:rPr>
+          <w:b/>
+          <w:bCs/>
+        </w:rPr>
+        <w:t>2.0 Test Plan</w:t>
+      </w:r>
+    </w:p>
+    <w:p>
+      <w:pPr>
+        <w:pStyle w:val="NormalWeb"/>
+      </w:pPr>
+      <w:r>
+        <w:t xml:space="preserve">This section describes the overall testing </w:t>
+      </w:r>
+      <w:proofErr w:type="gramStart"/>
+      <w:r>
+        <w:t>strategy</w:t>
+      </w:r>
+      <w:proofErr w:type="gramEnd"/>
+      <w:r>
+        <w:t xml:space="preserve"> and the project management issues that are required to properly execute effective tests.</w:t>
       </w:r>
     </w:p>
     <w:p>
@@ -145,47 +402,27 @@
       </w:pPr>
       <w:r>
         <w:rPr>
-          <w:rFonts w:ascii="Arial" w:hAnsi="Arial" w:cs="Arial"/>
-        </w:rPr>
-        <w:t>A description of the scope of software testing is developed. Functionality/features/behavior to be tested is noted. In addition any functionality/features/behavior that is not to be tested is also noted.</w:t>
-      </w:r>
-    </w:p>
-    <w:p>
-      <w:pPr>
-        <w:pStyle w:val="NormalWeb"/>
-      </w:pPr>
-      <w:r>
-        <w:rPr>
-          <w:rFonts w:ascii="Arial" w:hAnsi="Arial" w:cs="Arial"/>
-          <w:b/>
-          <w:bCs/>
-        </w:rPr>
-        <w:t>2.0 Test Plan</w:t>
-      </w:r>
-    </w:p>
-    <w:p>
-      <w:pPr>
-        <w:pStyle w:val="NormalWeb"/>
-      </w:pPr>
-      <w:r>
-        <w:rPr>
-          <w:rFonts w:ascii="Arial" w:hAnsi="Arial" w:cs="Arial"/>
-        </w:rPr>
-        <w:t>This section describes the overall testing strategy and the project management issues that are required to properly execute effective tests.</w:t>
+          <w:b/>
+          <w:bCs/>
+        </w:rPr>
+        <w:t>2.1 Software to be tested</w:t>
       </w:r>
     </w:p>
     <w:p>
       <w:pPr>
         <w:pStyle w:val="NormalWeb"/>
         <w:ind w:left="720"/>
-      </w:pPr>
-      <w:r>
-        <w:rPr>
-          <w:rFonts w:ascii="Arial" w:hAnsi="Arial" w:cs="Arial"/>
-          <w:b/>
-          <w:bCs/>
-        </w:rPr>
-        <w:t>2.1 Software to be tested</w:t>
+        <w:rPr>
+          <w:b/>
+          <w:bCs/>
+        </w:rPr>
+      </w:pPr>
+      <w:r>
+        <w:rPr>
+          <w:b/>
+          <w:bCs/>
+        </w:rPr>
+        <w:t>Functionality Testing</w:t>
       </w:r>
     </w:p>
     <w:p>
@@ -193,18 +430,16 @@
         <w:pStyle w:val="NormalWeb"/>
         <w:ind w:left="720"/>
         <w:rPr>
-          <w:rFonts w:ascii="Arial" w:hAnsi="Arial" w:cs="Arial"/>
-          <w:b/>
-          <w:bCs/>
-        </w:rPr>
-      </w:pPr>
-      <w:r>
-        <w:rPr>
-          <w:rFonts w:ascii="Arial" w:hAnsi="Arial" w:cs="Arial"/>
-          <w:b/>
-          <w:bCs/>
-        </w:rPr>
-        <w:t>Functionality Testing</w:t>
+          <w:b/>
+          <w:bCs/>
+        </w:rPr>
+      </w:pPr>
+      <w:r>
+        <w:rPr>
+          <w:b/>
+          <w:bCs/>
+        </w:rPr>
+        <w:t>Usability testing</w:t>
       </w:r>
     </w:p>
     <w:p>
@@ -212,18 +447,16 @@
         <w:pStyle w:val="NormalWeb"/>
         <w:ind w:left="720"/>
         <w:rPr>
-          <w:rFonts w:ascii="Arial" w:hAnsi="Arial" w:cs="Arial"/>
-          <w:b/>
-          <w:bCs/>
-        </w:rPr>
-      </w:pPr>
-      <w:r>
-        <w:rPr>
-          <w:rFonts w:ascii="Arial" w:hAnsi="Arial" w:cs="Arial"/>
-          <w:b/>
-          <w:bCs/>
-        </w:rPr>
-        <w:t>Usability testing</w:t>
+          <w:b/>
+          <w:bCs/>
+        </w:rPr>
+      </w:pPr>
+      <w:r>
+        <w:rPr>
+          <w:b/>
+          <w:bCs/>
+        </w:rPr>
+        <w:t>Interface testing</w:t>
       </w:r>
     </w:p>
     <w:p>
@@ -231,18 +464,16 @@
         <w:pStyle w:val="NormalWeb"/>
         <w:ind w:left="720"/>
         <w:rPr>
-          <w:rFonts w:ascii="Arial" w:hAnsi="Arial" w:cs="Arial"/>
-          <w:b/>
-          <w:bCs/>
-        </w:rPr>
-      </w:pPr>
-      <w:r>
-        <w:rPr>
-          <w:rFonts w:ascii="Arial" w:hAnsi="Arial" w:cs="Arial"/>
-          <w:b/>
-          <w:bCs/>
-        </w:rPr>
-        <w:t>Interface testing</w:t>
+          <w:b/>
+          <w:bCs/>
+        </w:rPr>
+      </w:pPr>
+      <w:r>
+        <w:rPr>
+          <w:b/>
+          <w:bCs/>
+        </w:rPr>
+        <w:t>Compatibility testing</w:t>
       </w:r>
     </w:p>
     <w:p>
@@ -250,18 +481,16 @@
         <w:pStyle w:val="NormalWeb"/>
         <w:ind w:left="720"/>
         <w:rPr>
-          <w:rFonts w:ascii="Arial" w:hAnsi="Arial" w:cs="Arial"/>
-          <w:b/>
-          <w:bCs/>
-        </w:rPr>
-      </w:pPr>
-      <w:r>
-        <w:rPr>
-          <w:rFonts w:ascii="Arial" w:hAnsi="Arial" w:cs="Arial"/>
-          <w:b/>
-          <w:bCs/>
-        </w:rPr>
-        <w:t>Compatibility testing</w:t>
+          <w:b/>
+          <w:bCs/>
+        </w:rPr>
+      </w:pPr>
+      <w:r>
+        <w:rPr>
+          <w:b/>
+          <w:bCs/>
+        </w:rPr>
+        <w:t>Performance testing</w:t>
       </w:r>
     </w:p>
     <w:p>
@@ -269,59 +498,46 @@
         <w:pStyle w:val="NormalWeb"/>
         <w:ind w:left="720"/>
         <w:rPr>
-          <w:rFonts w:ascii="Arial" w:hAnsi="Arial" w:cs="Arial"/>
-          <w:b/>
-          <w:bCs/>
-        </w:rPr>
-      </w:pPr>
-      <w:r>
-        <w:rPr>
-          <w:rFonts w:ascii="Arial" w:hAnsi="Arial" w:cs="Arial"/>
-          <w:b/>
-          <w:bCs/>
-        </w:rPr>
-        <w:t>Performance testing</w:t>
+          <w:b/>
+          <w:bCs/>
+        </w:rPr>
+      </w:pPr>
+      <w:r>
+        <w:rPr>
+          <w:b/>
+          <w:bCs/>
+        </w:rPr>
+        <w:t>Security testing</w:t>
       </w:r>
     </w:p>
     <w:p>
       <w:pPr>
         <w:pStyle w:val="NormalWeb"/>
         <w:ind w:left="720"/>
-        <w:rPr>
-          <w:rFonts w:ascii="Arial" w:hAnsi="Arial" w:cs="Arial"/>
-          <w:b/>
-          <w:bCs/>
-        </w:rPr>
-      </w:pPr>
-      <w:r>
-        <w:rPr>
-          <w:rFonts w:ascii="Arial" w:hAnsi="Arial" w:cs="Arial"/>
-          <w:b/>
-          <w:bCs/>
-        </w:rPr>
-        <w:t>Security testing</w:t>
+      </w:pPr>
+      <w:r>
+        <w:rPr>
+          <w:b/>
+          <w:bCs/>
+        </w:rPr>
+        <w:t>2.3 Testing tools and environment</w:t>
       </w:r>
     </w:p>
     <w:p>
       <w:pPr>
         <w:pStyle w:val="NormalWeb"/>
         <w:ind w:left="720"/>
-      </w:pPr>
-      <w:r>
-        <w:rPr>
-          <w:rFonts w:ascii="Arial" w:hAnsi="Arial" w:cs="Arial"/>
-          <w:b/>
-          <w:bCs/>
-        </w:rPr>
-        <w:t>2.3</w:t>
-      </w:r>
-      <w:r>
-        <w:rPr>
-          <w:rFonts w:ascii="Arial" w:hAnsi="Arial" w:cs="Arial"/>
-          <w:b/>
-          <w:bCs/>
-        </w:rPr>
-        <w:t xml:space="preserve"> Testing tools and environment</w:t>
+        <w:rPr>
+          <w:b/>
+          <w:bCs/>
+        </w:rPr>
+      </w:pPr>
+      <w:r>
+        <w:rPr>
+          <w:b/>
+          <w:bCs/>
+        </w:rPr>
+        <w:t xml:space="preserve">System Testing: Individual software modules are tested as a group through integration testing. Carried out on a complete, integrated system to determine whether the system satisfies the specified requirements </w:t>
       </w:r>
     </w:p>
     <w:p>
@@ -329,199 +545,61 @@
         <w:pStyle w:val="NormalWeb"/>
         <w:ind w:left="720"/>
         <w:rPr>
-          <w:rFonts w:ascii="Arial" w:hAnsi="Arial" w:cs="Arial"/>
-          <w:b/>
-          <w:bCs/>
-        </w:rPr>
-      </w:pPr>
-      <w:r>
-        <w:rPr>
-          <w:rFonts w:ascii="Arial" w:hAnsi="Arial" w:cs="Arial"/>
-          <w:b/>
-          <w:bCs/>
-        </w:rPr>
-        <w:t xml:space="preserve">System Testing: Individual software modules are tested as a group through integration testing. Carried out on a complete, integrated system to determine </w:t>
-      </w:r>
-      <w:r>
-        <w:rPr>
-          <w:rFonts w:ascii="Arial" w:hAnsi="Arial" w:cs="Arial"/>
-          <w:b/>
-          <w:bCs/>
-        </w:rPr>
-        <w:t>whether</w:t>
-      </w:r>
-      <w:r>
-        <w:rPr>
-          <w:rFonts w:ascii="Arial" w:hAnsi="Arial" w:cs="Arial"/>
-          <w:b/>
-          <w:bCs/>
-        </w:rPr>
-        <w:t xml:space="preserve"> the system satisfies the specified requirements </w:t>
+          <w:b/>
+          <w:bCs/>
+        </w:rPr>
+      </w:pPr>
+      <w:r>
+        <w:rPr>
+          <w:b/>
+          <w:bCs/>
+        </w:rPr>
+        <w:t>API testing: Verify each API developed for the software under test</w:t>
       </w:r>
     </w:p>
     <w:p>
       <w:pPr>
         <w:pStyle w:val="NormalWeb"/>
         <w:ind w:left="720"/>
-        <w:rPr>
-          <w:rFonts w:ascii="Arial" w:hAnsi="Arial" w:cs="Arial"/>
-          <w:b/>
-          <w:bCs/>
-        </w:rPr>
-      </w:pPr>
-      <w:r>
-        <w:rPr>
-          <w:rFonts w:ascii="Arial" w:hAnsi="Arial" w:cs="Arial"/>
-          <w:b/>
-          <w:bCs/>
-        </w:rPr>
-        <w:lastRenderedPageBreak/>
-        <w:t>API testing: Verify each API developed for the software under test</w:t>
+      </w:pPr>
+      <w:r>
+        <w:rPr>
+          <w:b/>
+          <w:bCs/>
+        </w:rPr>
+        <w:t>2.4 Test schedule</w:t>
       </w:r>
     </w:p>
     <w:p>
       <w:pPr>
         <w:pStyle w:val="NormalWeb"/>
         <w:ind w:left="720"/>
-        <w:rPr>
-          <w:rFonts w:ascii="Arial" w:hAnsi="Arial" w:cs="Arial"/>
-          <w:b/>
-          <w:bCs/>
-        </w:rPr>
-      </w:pPr>
-      <w:r>
-        <w:rPr>
-          <w:rFonts w:ascii="Arial" w:hAnsi="Arial" w:cs="Arial"/>
-          <w:b/>
-          <w:bCs/>
-        </w:rPr>
-        <w:t>2.</w:t>
-      </w:r>
-      <w:r>
-        <w:rPr>
-          <w:rFonts w:ascii="Arial" w:hAnsi="Arial" w:cs="Arial"/>
-          <w:b/>
-          <w:bCs/>
-        </w:rPr>
-        <w:t>4</w:t>
-      </w:r>
-      <w:r>
-        <w:rPr>
-          <w:rFonts w:ascii="Arial" w:hAnsi="Arial" w:cs="Arial"/>
-          <w:b/>
-          <w:bCs/>
-        </w:rPr>
-        <w:t xml:space="preserve"> Test schedule</w:t>
+      </w:pPr>
+      <w:r>
+        <w:t>A detailed schedule for testing is described.</w:t>
       </w:r>
     </w:p>
     <w:p>
       <w:pPr>
         <w:pStyle w:val="NormalWeb"/>
-        <w:ind w:left="720"/>
-        <w:rPr>
-          <w:rFonts w:ascii="Arial" w:hAnsi="Arial" w:cs="Arial"/>
-          <w:b/>
-          <w:bCs/>
-        </w:rPr>
-      </w:pPr>
-      <w:r>
-        <w:rPr>
-          <w:rFonts w:ascii="Arial" w:hAnsi="Arial" w:cs="Arial"/>
-          <w:b/>
-          <w:bCs/>
-        </w:rPr>
-        <w:t>2.6 Suspension Criteria</w:t>
+      </w:pPr>
+      <w:r>
+        <w:t> </w:t>
+      </w:r>
+      <w:r>
+        <w:rPr>
+          <w:b/>
+          <w:bCs/>
+        </w:rPr>
+        <w:t>3.0 Test Cases</w:t>
       </w:r>
     </w:p>
     <w:p>
       <w:pPr>
         <w:pStyle w:val="NormalWeb"/>
-        <w:ind w:left="720"/>
-      </w:pPr>
-      <w:r>
-        <w:rPr>
-          <w:rFonts w:ascii="Arial" w:hAnsi="Arial" w:cs="Arial"/>
-          <w:b/>
-          <w:bCs/>
-        </w:rPr>
-        <w:t>If the testing team reports above 40% fail, then the development team would be suspended</w:t>
-      </w:r>
-      <w:r>
-        <w:rPr>
-          <w:rFonts w:ascii="Arial" w:hAnsi="Arial" w:cs="Arial"/>
-        </w:rPr>
-        <w:t>.</w:t>
-      </w:r>
-    </w:p>
-    <w:p>
-      <w:pPr>
-        <w:pStyle w:val="NormalWeb"/>
-        <w:ind w:left="720"/>
-      </w:pPr>
-      <w:r>
-        <w:rPr>
-          <w:rFonts w:ascii="Arial" w:hAnsi="Arial" w:cs="Arial"/>
-        </w:rPr>
-        <w:t>A detailed schedule for testing</w:t>
-      </w:r>
-      <w:r>
-        <w:rPr>
-          <w:rFonts w:ascii="Arial" w:hAnsi="Arial" w:cs="Arial"/>
-        </w:rPr>
-        <w:t xml:space="preserve"> is described.</w:t>
-      </w:r>
-    </w:p>
-    <w:p>
-      <w:pPr>
-        <w:pStyle w:val="NormalWeb"/>
-      </w:pPr>
-      <w:r>
-        <w:t> </w:t>
-      </w:r>
-      <w:r>
-        <w:rPr>
-          <w:rFonts w:ascii="Arial" w:hAnsi="Arial" w:cs="Arial"/>
-          <w:b/>
-          <w:bCs/>
-        </w:rPr>
-        <w:t xml:space="preserve">3.0 Test </w:t>
-      </w:r>
-      <w:r>
-        <w:rPr>
-          <w:rFonts w:ascii="Arial" w:hAnsi="Arial" w:cs="Arial"/>
-          <w:b/>
-          <w:bCs/>
-        </w:rPr>
-        <w:t>Cases</w:t>
-      </w:r>
-    </w:p>
-    <w:p>
-      <w:pPr>
-        <w:pStyle w:val="NormalWeb"/>
-      </w:pPr>
-      <w:r>
-        <w:rPr>
-          <w:rFonts w:ascii="Arial" w:hAnsi="Arial" w:cs="Arial"/>
-        </w:rPr>
-        <w:t xml:space="preserve">This section </w:t>
-      </w:r>
-      <w:r>
-        <w:rPr>
-          <w:rFonts w:ascii="Arial" w:hAnsi="Arial" w:cs="Arial"/>
-        </w:rPr>
-        <w:t>enumerates a complete list of</w:t>
-      </w:r>
-      <w:r>
-        <w:rPr>
-          <w:rFonts w:ascii="Arial" w:hAnsi="Arial" w:cs="Arial"/>
-        </w:rPr>
-        <w:t xml:space="preserve"> test cases for the software.</w:t>
-      </w:r>
-      <w:r>
-        <w:rPr>
-          <w:rFonts w:ascii="Arial" w:hAnsi="Arial" w:cs="Arial"/>
-        </w:rPr>
-        <w:t xml:space="preserve"> A template for test cases is as follows.</w:t>
+      </w:pPr>
+      <w:r>
+        <w:t>Admin Test Cases:</w:t>
       </w:r>
     </w:p>
     <w:tbl>
@@ -542,18 +620,23 @@
         <w:tc>
           <w:tcPr>
             <w:tcW w:w="2250" w:type="dxa"/>
+            <w:tcBorders>
+              <w:top w:val="single" w:sz="4" w:space="0" w:color="auto"/>
+              <w:left w:val="single" w:sz="4" w:space="0" w:color="auto"/>
+              <w:bottom w:val="single" w:sz="4" w:space="0" w:color="auto"/>
+              <w:right w:val="single" w:sz="4" w:space="0" w:color="auto"/>
+            </w:tcBorders>
+            <w:hideMark/>
           </w:tcPr>
           <w:p>
             <w:pPr>
               <w:pStyle w:val="NormalWeb"/>
               <w:rPr>
-                <w:rFonts w:ascii="Arial" w:hAnsi="Arial" w:cs="Arial"/>
                 <w:bCs/>
               </w:rPr>
             </w:pPr>
             <w:r>
               <w:rPr>
-                <w:rFonts w:ascii="Arial" w:hAnsi="Arial" w:cs="Arial"/>
                 <w:bCs/>
               </w:rPr>
               <w:t>ID</w:t>
@@ -563,12 +646,64 @@
         <w:tc>
           <w:tcPr>
             <w:tcW w:w="5394" w:type="dxa"/>
+            <w:tcBorders>
+              <w:top w:val="single" w:sz="4" w:space="0" w:color="auto"/>
+              <w:left w:val="single" w:sz="4" w:space="0" w:color="auto"/>
+              <w:bottom w:val="single" w:sz="4" w:space="0" w:color="auto"/>
+              <w:right w:val="single" w:sz="4" w:space="0" w:color="auto"/>
+            </w:tcBorders>
+          </w:tcPr>
+          <w:p>
+            <w:pPr>
+              <w:pStyle w:val="NormalWeb"/>
+            </w:pPr>
+          </w:p>
+        </w:tc>
+      </w:tr>
+      <w:tr>
+        <w:trPr>
+          <w:trHeight w:val="327"/>
+        </w:trPr>
+        <w:tc>
+          <w:tcPr>
+            <w:tcW w:w="2250" w:type="dxa"/>
+            <w:tcBorders>
+              <w:top w:val="single" w:sz="4" w:space="0" w:color="auto"/>
+              <w:left w:val="single" w:sz="4" w:space="0" w:color="auto"/>
+              <w:bottom w:val="single" w:sz="4" w:space="0" w:color="auto"/>
+              <w:right w:val="single" w:sz="4" w:space="0" w:color="auto"/>
+            </w:tcBorders>
+            <w:hideMark/>
           </w:tcPr>
           <w:p>
             <w:pPr>
               <w:pStyle w:val="NormalWeb"/>
               <w:rPr>
-                <w:rFonts w:ascii="Arial" w:hAnsi="Arial" w:cs="Arial"/>
+                <w:bCs/>
+              </w:rPr>
+            </w:pPr>
+            <w:r>
+              <w:rPr>
+                <w:bCs/>
+              </w:rPr>
+              <w:t>Test Input</w:t>
+            </w:r>
+          </w:p>
+        </w:tc>
+        <w:tc>
+          <w:tcPr>
+            <w:tcW w:w="5394" w:type="dxa"/>
+            <w:tcBorders>
+              <w:top w:val="single" w:sz="4" w:space="0" w:color="auto"/>
+              <w:left w:val="single" w:sz="4" w:space="0" w:color="auto"/>
+              <w:bottom w:val="single" w:sz="4" w:space="0" w:color="auto"/>
+              <w:right w:val="single" w:sz="4" w:space="0" w:color="auto"/>
+            </w:tcBorders>
+          </w:tcPr>
+          <w:p>
+            <w:pPr>
+              <w:pStyle w:val="NormalWeb"/>
+              <w:rPr>
                 <w:b/>
                 <w:bCs/>
               </w:rPr>
@@ -583,33 +718,43 @@
         <w:tc>
           <w:tcPr>
             <w:tcW w:w="2250" w:type="dxa"/>
+            <w:tcBorders>
+              <w:top w:val="single" w:sz="4" w:space="0" w:color="auto"/>
+              <w:left w:val="single" w:sz="4" w:space="0" w:color="auto"/>
+              <w:bottom w:val="single" w:sz="4" w:space="0" w:color="auto"/>
+              <w:right w:val="single" w:sz="4" w:space="0" w:color="auto"/>
+            </w:tcBorders>
+            <w:hideMark/>
           </w:tcPr>
           <w:p>
             <w:pPr>
               <w:pStyle w:val="NormalWeb"/>
               <w:rPr>
-                <w:rFonts w:ascii="Arial" w:hAnsi="Arial" w:cs="Arial"/>
                 <w:bCs/>
               </w:rPr>
             </w:pPr>
             <w:r>
               <w:rPr>
-                <w:rFonts w:ascii="Arial" w:hAnsi="Arial" w:cs="Arial"/>
                 <w:bCs/>
               </w:rPr>
-              <w:t>Test Input</w:t>
+              <w:t>Expected Output</w:t>
             </w:r>
           </w:p>
         </w:tc>
         <w:tc>
           <w:tcPr>
             <w:tcW w:w="5394" w:type="dxa"/>
+            <w:tcBorders>
+              <w:top w:val="single" w:sz="4" w:space="0" w:color="auto"/>
+              <w:left w:val="single" w:sz="4" w:space="0" w:color="auto"/>
+              <w:bottom w:val="single" w:sz="4" w:space="0" w:color="auto"/>
+              <w:right w:val="single" w:sz="4" w:space="0" w:color="auto"/>
+            </w:tcBorders>
           </w:tcPr>
           <w:p>
             <w:pPr>
               <w:pStyle w:val="NormalWeb"/>
               <w:rPr>
-                <w:rFonts w:ascii="Arial" w:hAnsi="Arial" w:cs="Arial"/>
                 <w:b/>
                 <w:bCs/>
               </w:rPr>
@@ -624,33 +769,162 @@
         <w:tc>
           <w:tcPr>
             <w:tcW w:w="2250" w:type="dxa"/>
+            <w:tcBorders>
+              <w:top w:val="single" w:sz="4" w:space="0" w:color="auto"/>
+              <w:left w:val="single" w:sz="4" w:space="0" w:color="auto"/>
+              <w:bottom w:val="single" w:sz="4" w:space="0" w:color="auto"/>
+              <w:right w:val="single" w:sz="4" w:space="0" w:color="auto"/>
+            </w:tcBorders>
+            <w:hideMark/>
           </w:tcPr>
           <w:p>
             <w:pPr>
               <w:pStyle w:val="NormalWeb"/>
               <w:rPr>
-                <w:rFonts w:ascii="Arial" w:hAnsi="Arial" w:cs="Arial"/>
                 <w:bCs/>
               </w:rPr>
             </w:pPr>
             <w:r>
               <w:rPr>
-                <w:rFonts w:ascii="Arial" w:hAnsi="Arial" w:cs="Arial"/>
                 <w:bCs/>
               </w:rPr>
-              <w:t>Expected Output</w:t>
+              <w:t>Description</w:t>
             </w:r>
           </w:p>
         </w:tc>
         <w:tc>
           <w:tcPr>
             <w:tcW w:w="5394" w:type="dxa"/>
+            <w:tcBorders>
+              <w:top w:val="single" w:sz="4" w:space="0" w:color="auto"/>
+              <w:left w:val="single" w:sz="4" w:space="0" w:color="auto"/>
+              <w:bottom w:val="single" w:sz="4" w:space="0" w:color="auto"/>
+              <w:right w:val="single" w:sz="4" w:space="0" w:color="auto"/>
+            </w:tcBorders>
           </w:tcPr>
           <w:p>
             <w:pPr>
               <w:pStyle w:val="NormalWeb"/>
               <w:rPr>
-                <w:rFonts w:ascii="Arial" w:hAnsi="Arial" w:cs="Arial"/>
+                <w:b/>
+                <w:bCs/>
+              </w:rPr>
+            </w:pPr>
+          </w:p>
+        </w:tc>
+      </w:tr>
+    </w:tbl>
+    <w:p>
+      <w:pPr>
+        <w:pStyle w:val="NormalWeb"/>
+      </w:pPr>
+      <w:r>
+        <w:lastRenderedPageBreak/>
+        <w:t>User Test Cases:</w:t>
+      </w:r>
+    </w:p>
+    <w:tbl>
+      <w:tblPr>
+        <w:tblStyle w:val="TableGrid"/>
+        <w:tblW w:w="0" w:type="auto"/>
+        <w:tblInd w:w="828" w:type="dxa"/>
+        <w:tblLook w:val="04A0" w:firstRow="1" w:lastRow="0" w:firstColumn="1" w:lastColumn="0" w:noHBand="0" w:noVBand="1"/>
+      </w:tblPr>
+      <w:tblGrid>
+        <w:gridCol w:w="2250"/>
+        <w:gridCol w:w="5394"/>
+      </w:tblGrid>
+      <w:tr>
+        <w:trPr>
+          <w:trHeight w:val="327"/>
+        </w:trPr>
+        <w:tc>
+          <w:tcPr>
+            <w:tcW w:w="2250" w:type="dxa"/>
+            <w:tcBorders>
+              <w:top w:val="single" w:sz="4" w:space="0" w:color="auto"/>
+              <w:left w:val="single" w:sz="4" w:space="0" w:color="auto"/>
+              <w:bottom w:val="single" w:sz="4" w:space="0" w:color="auto"/>
+              <w:right w:val="single" w:sz="4" w:space="0" w:color="auto"/>
+            </w:tcBorders>
+            <w:hideMark/>
+          </w:tcPr>
+          <w:p>
+            <w:pPr>
+              <w:pStyle w:val="NormalWeb"/>
+              <w:rPr>
+                <w:bCs/>
+              </w:rPr>
+            </w:pPr>
+            <w:r>
+              <w:rPr>
+                <w:bCs/>
+              </w:rPr>
+              <w:t>ID</w:t>
+            </w:r>
+          </w:p>
+        </w:tc>
+        <w:tc>
+          <w:tcPr>
+            <w:tcW w:w="5394" w:type="dxa"/>
+            <w:tcBorders>
+              <w:top w:val="single" w:sz="4" w:space="0" w:color="auto"/>
+              <w:left w:val="single" w:sz="4" w:space="0" w:color="auto"/>
+              <w:bottom w:val="single" w:sz="4" w:space="0" w:color="auto"/>
+              <w:right w:val="single" w:sz="4" w:space="0" w:color="auto"/>
+            </w:tcBorders>
+          </w:tcPr>
+          <w:p>
+            <w:pPr>
+              <w:pStyle w:val="NormalWeb"/>
+            </w:pPr>
+          </w:p>
+        </w:tc>
+      </w:tr>
+      <w:tr>
+        <w:trPr>
+          <w:trHeight w:val="327"/>
+        </w:trPr>
+        <w:tc>
+          <w:tcPr>
+            <w:tcW w:w="2250" w:type="dxa"/>
+            <w:tcBorders>
+              <w:top w:val="single" w:sz="4" w:space="0" w:color="auto"/>
+              <w:left w:val="single" w:sz="4" w:space="0" w:color="auto"/>
+              <w:bottom w:val="single" w:sz="4" w:space="0" w:color="auto"/>
+              <w:right w:val="single" w:sz="4" w:space="0" w:color="auto"/>
+            </w:tcBorders>
+            <w:hideMark/>
+          </w:tcPr>
+          <w:p>
+            <w:pPr>
+              <w:pStyle w:val="NormalWeb"/>
+              <w:rPr>
+                <w:bCs/>
+              </w:rPr>
+            </w:pPr>
+            <w:r>
+              <w:rPr>
+                <w:bCs/>
+              </w:rPr>
+              <w:t>Test Input</w:t>
+            </w:r>
+          </w:p>
+        </w:tc>
+        <w:tc>
+          <w:tcPr>
+            <w:tcW w:w="5394" w:type="dxa"/>
+            <w:tcBorders>
+              <w:top w:val="single" w:sz="4" w:space="0" w:color="auto"/>
+              <w:left w:val="single" w:sz="4" w:space="0" w:color="auto"/>
+              <w:bottom w:val="single" w:sz="4" w:space="0" w:color="auto"/>
+              <w:right w:val="single" w:sz="4" w:space="0" w:color="auto"/>
+            </w:tcBorders>
+          </w:tcPr>
+          <w:p>
+            <w:pPr>
+              <w:pStyle w:val="NormalWeb"/>
+              <w:rPr>
                 <w:b/>
                 <w:bCs/>
               </w:rPr>
@@ -665,18 +939,74 @@
         <w:tc>
           <w:tcPr>
             <w:tcW w:w="2250" w:type="dxa"/>
+            <w:tcBorders>
+              <w:top w:val="single" w:sz="4" w:space="0" w:color="auto"/>
+              <w:left w:val="single" w:sz="4" w:space="0" w:color="auto"/>
+              <w:bottom w:val="single" w:sz="4" w:space="0" w:color="auto"/>
+              <w:right w:val="single" w:sz="4" w:space="0" w:color="auto"/>
+            </w:tcBorders>
+            <w:hideMark/>
           </w:tcPr>
           <w:p>
             <w:pPr>
               <w:pStyle w:val="NormalWeb"/>
               <w:rPr>
-                <w:rFonts w:ascii="Arial" w:hAnsi="Arial" w:cs="Arial"/>
                 <w:bCs/>
               </w:rPr>
             </w:pPr>
             <w:r>
               <w:rPr>
-                <w:rFonts w:ascii="Arial" w:hAnsi="Arial" w:cs="Arial"/>
+                <w:bCs/>
+              </w:rPr>
+              <w:t>Expected Output</w:t>
+            </w:r>
+          </w:p>
+        </w:tc>
+        <w:tc>
+          <w:tcPr>
+            <w:tcW w:w="5394" w:type="dxa"/>
+            <w:tcBorders>
+              <w:top w:val="single" w:sz="4" w:space="0" w:color="auto"/>
+              <w:left w:val="single" w:sz="4" w:space="0" w:color="auto"/>
+              <w:bottom w:val="single" w:sz="4" w:space="0" w:color="auto"/>
+              <w:right w:val="single" w:sz="4" w:space="0" w:color="auto"/>
+            </w:tcBorders>
+          </w:tcPr>
+          <w:p>
+            <w:pPr>
+              <w:pStyle w:val="NormalWeb"/>
+              <w:rPr>
+                <w:b/>
+                <w:bCs/>
+              </w:rPr>
+            </w:pPr>
+          </w:p>
+        </w:tc>
+      </w:tr>
+      <w:tr>
+        <w:trPr>
+          <w:trHeight w:val="327"/>
+        </w:trPr>
+        <w:tc>
+          <w:tcPr>
+            <w:tcW w:w="2250" w:type="dxa"/>
+            <w:tcBorders>
+              <w:top w:val="single" w:sz="4" w:space="0" w:color="auto"/>
+              <w:left w:val="single" w:sz="4" w:space="0" w:color="auto"/>
+              <w:bottom w:val="single" w:sz="4" w:space="0" w:color="auto"/>
+              <w:right w:val="single" w:sz="4" w:space="0" w:color="auto"/>
+            </w:tcBorders>
+            <w:hideMark/>
+          </w:tcPr>
+          <w:p>
+            <w:pPr>
+              <w:pStyle w:val="NormalWeb"/>
+              <w:rPr>
+                <w:bCs/>
+              </w:rPr>
+            </w:pPr>
+            <w:r>
+              <w:rPr>
                 <w:bCs/>
               </w:rPr>
               <w:t>Description</w:t>
@@ -686,12 +1016,17 @@
         <w:tc>
           <w:tcPr>
             <w:tcW w:w="5394" w:type="dxa"/>
+            <w:tcBorders>
+              <w:top w:val="single" w:sz="4" w:space="0" w:color="auto"/>
+              <w:left w:val="single" w:sz="4" w:space="0" w:color="auto"/>
+              <w:bottom w:val="single" w:sz="4" w:space="0" w:color="auto"/>
+              <w:right w:val="single" w:sz="4" w:space="0" w:color="auto"/>
+            </w:tcBorders>
           </w:tcPr>
           <w:p>
             <w:pPr>
               <w:pStyle w:val="NormalWeb"/>
               <w:rPr>
-                <w:rFonts w:ascii="Arial" w:hAnsi="Arial" w:cs="Arial"/>
                 <w:b/>
                 <w:bCs/>
               </w:rPr>
@@ -700,14 +1035,12 @@
         </w:tc>
       </w:tr>
     </w:tbl>
-    <w:p>
-      <w:pPr>
-        <w:pStyle w:val="NormalWeb"/>
-      </w:pPr>
-    </w:p>
+    <w:p/>
+    <w:p/>
+    <w:p/>
     <w:sectPr>
       <w:pgSz w:w="12240" w:h="15840"/>
-      <w:pgMar w:top="1440" w:right="1440" w:bottom="1080" w:left="1440" w:header="720" w:footer="720" w:gutter="0"/>
+      <w:pgMar w:top="1440" w:right="1440" w:bottom="1440" w:left="1440" w:header="720" w:footer="720" w:gutter="0"/>
       <w:cols w:space="720"/>
       <w:docGrid w:linePitch="360"/>
     </w:sectPr>
@@ -1649,6 +1982,21 @@
       </w:tblBorders>
     </w:tblPr>
   </w:style>
+  <w:style w:type="paragraph" w:customStyle="1" w:styleId="Default">
+    <w:name w:val="Default"/>
+    <w:rsid w:val="004F5F58"/>
+    <w:pPr>
+      <w:autoSpaceDE w:val="0"/>
+      <w:autoSpaceDN w:val="0"/>
+      <w:adjustRightInd w:val="0"/>
+    </w:pPr>
+    <w:rPr>
+      <w:rFonts w:eastAsiaTheme="minorHAnsi"/>
+      <w:color w:val="000000"/>
+      <w:sz w:val="24"/>
+      <w:szCs w:val="24"/>
+    </w:rPr>
+  </w:style>
 </w:styles>
 </file>
 

</xml_diff>

<commit_message>
update in the test cases file
</commit_message>
<xml_diff>
--- a/docs/cis634_courseprj_test_case_report.docx
+++ b/docs/cis634_courseprj_test_case_report.docx
@@ -46,6 +46,39 @@
         </w:rPr>
         <w:t>Test Plan and Test Cases</w:t>
       </w:r>
+    </w:p>
+    <w:p>
+      <w:pPr>
+        <w:jc w:val="center"/>
+        <w:rPr>
+          <w:b/>
+          <w:bCs/>
+          <w:sz w:val="28"/>
+          <w:szCs w:val="28"/>
+        </w:rPr>
+      </w:pPr>
+    </w:p>
+    <w:p>
+      <w:pPr>
+        <w:jc w:val="center"/>
+        <w:rPr>
+          <w:b/>
+          <w:bCs/>
+          <w:sz w:val="28"/>
+          <w:szCs w:val="28"/>
+        </w:rPr>
+      </w:pPr>
+    </w:p>
+    <w:p>
+      <w:pPr>
+        <w:jc w:val="center"/>
+        <w:rPr>
+          <w:b/>
+          <w:bCs/>
+          <w:sz w:val="28"/>
+          <w:szCs w:val="28"/>
+        </w:rPr>
+      </w:pPr>
     </w:p>
     <w:p>
       <w:pPr>
@@ -158,6 +191,16 @@
     </w:p>
     <w:p>
       <w:pPr>
+        <w:jc w:val="center"/>
+      </w:pPr>
+    </w:p>
+    <w:p>
+      <w:pPr>
+        <w:jc w:val="center"/>
+      </w:pPr>
+    </w:p>
+    <w:p>
+      <w:pPr>
         <w:pStyle w:val="Default"/>
         <w:jc w:val="center"/>
       </w:pPr>
@@ -196,9 +239,19 @@
       <w:pPr>
         <w:jc w:val="center"/>
       </w:pPr>
+    </w:p>
+    <w:p>
+      <w:pPr>
+        <w:jc w:val="center"/>
+      </w:pPr>
       <w:r>
         <w:t>Group Members:</w:t>
       </w:r>
+    </w:p>
+    <w:p>
+      <w:pPr>
+        <w:jc w:val="center"/>
+      </w:pPr>
     </w:p>
     <w:p>
       <w:pPr>
@@ -272,15 +325,28 @@
     </w:p>
     <w:p/>
     <w:p/>
+    <w:p/>
+    <w:p/>
+    <w:p/>
     <w:p>
       <w:pPr>
         <w:pStyle w:val="NormalWeb"/>
-      </w:pPr>
-      <w:r>
-        <w:rPr>
-          <w:b/>
-          <w:bCs/>
-        </w:rPr>
+        <w:rPr>
+          <w:b/>
+          <w:bCs/>
+        </w:rPr>
+      </w:pPr>
+    </w:p>
+    <w:p>
+      <w:pPr>
+        <w:pStyle w:val="NormalWeb"/>
+      </w:pPr>
+      <w:r>
+        <w:rPr>
+          <w:b/>
+          <w:bCs/>
+        </w:rPr>
+        <w:lastRenderedPageBreak/>
         <w:t>1.0 Introduction</w:t>
       </w:r>
     </w:p>
@@ -339,7 +405,6 @@
         <w:ind w:left="720"/>
       </w:pPr>
       <w:r>
-        <w:lastRenderedPageBreak/>
         <w:t> </w:t>
       </w:r>
       <w:r>
@@ -576,6 +641,7 @@
         <w:ind w:left="720"/>
       </w:pPr>
       <w:r>
+        <w:lastRenderedPageBreak/>
         <w:t>A detailed schedule for testing is described.</w:t>
       </w:r>
     </w:p>
@@ -819,7 +885,6 @@
         <w:pStyle w:val="NormalWeb"/>
       </w:pPr>
       <w:r>
-        <w:lastRenderedPageBreak/>
         <w:t>User Test Cases:</w:t>
       </w:r>
     </w:p>

</xml_diff>

<commit_message>
Created a Registration Page.
</commit_message>
<xml_diff>
--- a/docs/cis634_courseprj_test_case_report.docx
+++ b/docs/cis634_courseprj_test_case_report.docx
@@ -398,7 +398,15 @@
         <w:ind w:left="720"/>
       </w:pPr>
       <w:r>
-        <w:t>A description of the scope of software testing is developed. Functionality/features/behavior to be tested is noted. In addition any functionality/features/behavior that is not to be tested is also noted.</w:t>
+        <w:t xml:space="preserve">A description of the scope of software testing is developed. Functionality/features/behavior to be tested is noted. In </w:t>
+      </w:r>
+      <w:proofErr w:type="gramStart"/>
+      <w:r>
+        <w:t>addition</w:t>
+      </w:r>
+      <w:proofErr w:type="gramEnd"/>
+      <w:r>
+        <w:t xml:space="preserve"> any functionality/features/behavior that is not to be tested is also noted.</w:t>
       </w:r>
     </w:p>
     <w:p>
@@ -418,7 +426,15 @@
         <w:pStyle w:val="NormalWeb"/>
       </w:pPr>
       <w:r>
-        <w:t>This section describes the overall testing strategy and the project management issues that are required to properly execute effective tests.</w:t>
+        <w:t xml:space="preserve">This section describes the overall testing </w:t>
+      </w:r>
+      <w:proofErr w:type="gramStart"/>
+      <w:r>
+        <w:t>strategy</w:t>
+      </w:r>
+      <w:proofErr w:type="gramEnd"/>
+      <w:r>
+        <w:t xml:space="preserve"> and the project management issues that are required to properly execute effective tests.</w:t>
       </w:r>
     </w:p>
     <w:p>
@@ -995,10 +1011,22 @@
               </w:numPr>
             </w:pPr>
             <w:r>
-              <w:t>E</w:t>
-            </w:r>
-            <w:r>
-              <w:t>mail</w:t>
+              <w:t>Email</w:t>
+            </w:r>
+          </w:p>
+          <w:p>
+            <w:pPr>
+              <w:pStyle w:val="NormalWeb"/>
+              <w:numPr>
+                <w:ilvl w:val="0"/>
+                <w:numId w:val="7"/>
+              </w:numPr>
+            </w:pPr>
+            <w:r>
+              <w:t>Home-</w:t>
+            </w:r>
+            <w:r>
+              <w:t>Address</w:t>
             </w:r>
           </w:p>
           <w:p>
@@ -1058,11 +1086,16 @@
           <w:p>
             <w:pPr>
               <w:pStyle w:val="NormalWeb"/>
-              <w:rPr>
-                <w:b/>
-                <w:bCs/>
-              </w:rPr>
-            </w:pPr>
+            </w:pPr>
+            <w:r>
+              <w:t xml:space="preserve">User is </w:t>
+            </w:r>
+            <w:r>
+              <w:t>r</w:t>
+            </w:r>
+            <w:r>
+              <w:t>egistered successfully!</w:t>
+            </w:r>
           </w:p>
         </w:tc>
       </w:tr>
@@ -1109,11 +1142,16 @@
           <w:p>
             <w:pPr>
               <w:pStyle w:val="NormalWeb"/>
-              <w:rPr>
-                <w:b/>
-                <w:bCs/>
-              </w:rPr>
-            </w:pPr>
+            </w:pPr>
+            <w:r>
+              <w:t xml:space="preserve">If the user enters all the correct details and the formatting of email and password is correct, then the user is successfully </w:t>
+            </w:r>
+            <w:r>
+              <w:t>r</w:t>
+            </w:r>
+            <w:r>
+              <w:t>egistered.</w:t>
+            </w:r>
           </w:p>
         </w:tc>
       </w:tr>
@@ -1186,6 +1224,9 @@
             <w:pPr>
               <w:pStyle w:val="NormalWeb"/>
             </w:pPr>
+            <w:r>
+              <w:t>2.1</w:t>
+            </w:r>
           </w:p>
         </w:tc>
       </w:tr>
@@ -1232,11 +1273,26 @@
           <w:p>
             <w:pPr>
               <w:pStyle w:val="NormalWeb"/>
-              <w:rPr>
-                <w:b/>
-                <w:bCs/>
-              </w:rPr>
-            </w:pPr>
+              <w:numPr>
+                <w:ilvl w:val="0"/>
+                <w:numId w:val="8"/>
+              </w:numPr>
+            </w:pPr>
+            <w:r>
+              <w:t>Email</w:t>
+            </w:r>
+          </w:p>
+          <w:p>
+            <w:pPr>
+              <w:pStyle w:val="NormalWeb"/>
+              <w:numPr>
+                <w:ilvl w:val="0"/>
+                <w:numId w:val="8"/>
+              </w:numPr>
+            </w:pPr>
+            <w:r>
+              <w:t>Password</w:t>
+            </w:r>
           </w:p>
         </w:tc>
       </w:tr>
@@ -1283,11 +1339,10 @@
           <w:p>
             <w:pPr>
               <w:pStyle w:val="NormalWeb"/>
-              <w:rPr>
-                <w:b/>
-                <w:bCs/>
-              </w:rPr>
-            </w:pPr>
+            </w:pPr>
+            <w:r>
+              <w:t>Congratulations, you are successfully logged in.</w:t>
+            </w:r>
           </w:p>
         </w:tc>
       </w:tr>
@@ -1334,11 +1389,10 @@
           <w:p>
             <w:pPr>
               <w:pStyle w:val="NormalWeb"/>
-              <w:rPr>
-                <w:b/>
-                <w:bCs/>
-              </w:rPr>
-            </w:pPr>
+            </w:pPr>
+            <w:r>
+              <w:t>If the email and the password entered by the user matches the database, then they are logged in.</w:t>
+            </w:r>
           </w:p>
         </w:tc>
       </w:tr>
@@ -1410,6 +1464,9 @@
             <w:pPr>
               <w:pStyle w:val="NormalWeb"/>
             </w:pPr>
+            <w:r>
+              <w:t>3.1</w:t>
+            </w:r>
           </w:p>
         </w:tc>
       </w:tr>
@@ -1456,11 +1513,42 @@
           <w:p>
             <w:pPr>
               <w:pStyle w:val="NormalWeb"/>
+              <w:numPr>
+                <w:ilvl w:val="0"/>
+                <w:numId w:val="9"/>
+              </w:numPr>
               <w:rPr>
                 <w:b/>
                 <w:bCs/>
               </w:rPr>
             </w:pPr>
+            <w:r>
+              <w:rPr>
+                <w:b/>
+                <w:bCs/>
+              </w:rPr>
+              <w:t>Click on forget password button.</w:t>
+            </w:r>
+          </w:p>
+          <w:p>
+            <w:pPr>
+              <w:pStyle w:val="NormalWeb"/>
+              <w:numPr>
+                <w:ilvl w:val="0"/>
+                <w:numId w:val="9"/>
+              </w:numPr>
+              <w:rPr>
+                <w:b/>
+                <w:bCs/>
+              </w:rPr>
+            </w:pPr>
+            <w:r>
+              <w:rPr>
+                <w:b/>
+                <w:bCs/>
+              </w:rPr>
+              <w:t xml:space="preserve">Enter the </w:t>
+            </w:r>
           </w:p>
         </w:tc>
       </w:tr>
@@ -1490,6 +1578,7 @@
               <w:rPr>
                 <w:bCs/>
               </w:rPr>
+              <w:lastRenderedPageBreak/>
               <w:t>Expected Output</w:t>
             </w:r>
           </w:p>
@@ -1968,6 +2057,95 @@
     </w:lvl>
   </w:abstractNum>
   <w:abstractNum w:abstractNumId="3" w15:restartNumberingAfterBreak="0">
+    <w:nsid w:val="183013D6"/>
+    <w:multiLevelType w:val="hybridMultilevel"/>
+    <w:tmpl w:val="DCE00150"/>
+    <w:lvl w:ilvl="0" w:tplc="0409000F">
+      <w:start w:val="1"/>
+      <w:numFmt w:val="decimal"/>
+      <w:lvlText w:val="%1."/>
+      <w:lvlJc w:val="left"/>
+      <w:pPr>
+        <w:ind w:left="720" w:hanging="360"/>
+      </w:pPr>
+      <w:rPr>
+        <w:rFonts w:hint="default"/>
+      </w:rPr>
+    </w:lvl>
+    <w:lvl w:ilvl="1" w:tplc="04090019" w:tentative="1">
+      <w:start w:val="1"/>
+      <w:numFmt w:val="lowerLetter"/>
+      <w:lvlText w:val="%2."/>
+      <w:lvlJc w:val="left"/>
+      <w:pPr>
+        <w:ind w:left="1440" w:hanging="360"/>
+      </w:pPr>
+    </w:lvl>
+    <w:lvl w:ilvl="2" w:tplc="0409001B" w:tentative="1">
+      <w:start w:val="1"/>
+      <w:numFmt w:val="lowerRoman"/>
+      <w:lvlText w:val="%3."/>
+      <w:lvlJc w:val="right"/>
+      <w:pPr>
+        <w:ind w:left="2160" w:hanging="180"/>
+      </w:pPr>
+    </w:lvl>
+    <w:lvl w:ilvl="3" w:tplc="0409000F" w:tentative="1">
+      <w:start w:val="1"/>
+      <w:numFmt w:val="decimal"/>
+      <w:lvlText w:val="%4."/>
+      <w:lvlJc w:val="left"/>
+      <w:pPr>
+        <w:ind w:left="2880" w:hanging="360"/>
+      </w:pPr>
+    </w:lvl>
+    <w:lvl w:ilvl="4" w:tplc="04090019" w:tentative="1">
+      <w:start w:val="1"/>
+      <w:numFmt w:val="lowerLetter"/>
+      <w:lvlText w:val="%5."/>
+      <w:lvlJc w:val="left"/>
+      <w:pPr>
+        <w:ind w:left="3600" w:hanging="360"/>
+      </w:pPr>
+    </w:lvl>
+    <w:lvl w:ilvl="5" w:tplc="0409001B" w:tentative="1">
+      <w:start w:val="1"/>
+      <w:numFmt w:val="lowerRoman"/>
+      <w:lvlText w:val="%6."/>
+      <w:lvlJc w:val="right"/>
+      <w:pPr>
+        <w:ind w:left="4320" w:hanging="180"/>
+      </w:pPr>
+    </w:lvl>
+    <w:lvl w:ilvl="6" w:tplc="0409000F" w:tentative="1">
+      <w:start w:val="1"/>
+      <w:numFmt w:val="decimal"/>
+      <w:lvlText w:val="%7."/>
+      <w:lvlJc w:val="left"/>
+      <w:pPr>
+        <w:ind w:left="5040" w:hanging="360"/>
+      </w:pPr>
+    </w:lvl>
+    <w:lvl w:ilvl="7" w:tplc="04090019" w:tentative="1">
+      <w:start w:val="1"/>
+      <w:numFmt w:val="lowerLetter"/>
+      <w:lvlText w:val="%8."/>
+      <w:lvlJc w:val="left"/>
+      <w:pPr>
+        <w:ind w:left="5760" w:hanging="360"/>
+      </w:pPr>
+    </w:lvl>
+    <w:lvl w:ilvl="8" w:tplc="0409001B" w:tentative="1">
+      <w:start w:val="1"/>
+      <w:numFmt w:val="lowerRoman"/>
+      <w:lvlText w:val="%9."/>
+      <w:lvlJc w:val="right"/>
+      <w:pPr>
+        <w:ind w:left="6480" w:hanging="180"/>
+      </w:pPr>
+    </w:lvl>
+  </w:abstractNum>
+  <w:abstractNum w:abstractNumId="4" w15:restartNumberingAfterBreak="0">
     <w:nsid w:val="59490C44"/>
     <w:multiLevelType w:val="hybridMultilevel"/>
     <w:tmpl w:val="EAD0D928"/>
@@ -2056,7 +2234,7 @@
       </w:pPr>
     </w:lvl>
   </w:abstractNum>
-  <w:abstractNum w:abstractNumId="4" w15:restartNumberingAfterBreak="0">
+  <w:abstractNum w:abstractNumId="5" w15:restartNumberingAfterBreak="0">
     <w:nsid w:val="5FA165DE"/>
     <w:multiLevelType w:val="hybridMultilevel"/>
     <w:tmpl w:val="FC0CDC6A"/>
@@ -2145,7 +2323,96 @@
       </w:pPr>
     </w:lvl>
   </w:abstractNum>
-  <w:abstractNum w:abstractNumId="5" w15:restartNumberingAfterBreak="0">
+  <w:abstractNum w:abstractNumId="6" w15:restartNumberingAfterBreak="0">
+    <w:nsid w:val="6D66288A"/>
+    <w:multiLevelType w:val="hybridMultilevel"/>
+    <w:tmpl w:val="E7BC9830"/>
+    <w:lvl w:ilvl="0" w:tplc="0409000F">
+      <w:start w:val="1"/>
+      <w:numFmt w:val="decimal"/>
+      <w:lvlText w:val="%1."/>
+      <w:lvlJc w:val="left"/>
+      <w:pPr>
+        <w:ind w:left="720" w:hanging="360"/>
+      </w:pPr>
+      <w:rPr>
+        <w:rFonts w:hint="default"/>
+      </w:rPr>
+    </w:lvl>
+    <w:lvl w:ilvl="1" w:tplc="04090019" w:tentative="1">
+      <w:start w:val="1"/>
+      <w:numFmt w:val="lowerLetter"/>
+      <w:lvlText w:val="%2."/>
+      <w:lvlJc w:val="left"/>
+      <w:pPr>
+        <w:ind w:left="1440" w:hanging="360"/>
+      </w:pPr>
+    </w:lvl>
+    <w:lvl w:ilvl="2" w:tplc="0409001B" w:tentative="1">
+      <w:start w:val="1"/>
+      <w:numFmt w:val="lowerRoman"/>
+      <w:lvlText w:val="%3."/>
+      <w:lvlJc w:val="right"/>
+      <w:pPr>
+        <w:ind w:left="2160" w:hanging="180"/>
+      </w:pPr>
+    </w:lvl>
+    <w:lvl w:ilvl="3" w:tplc="0409000F" w:tentative="1">
+      <w:start w:val="1"/>
+      <w:numFmt w:val="decimal"/>
+      <w:lvlText w:val="%4."/>
+      <w:lvlJc w:val="left"/>
+      <w:pPr>
+        <w:ind w:left="2880" w:hanging="360"/>
+      </w:pPr>
+    </w:lvl>
+    <w:lvl w:ilvl="4" w:tplc="04090019" w:tentative="1">
+      <w:start w:val="1"/>
+      <w:numFmt w:val="lowerLetter"/>
+      <w:lvlText w:val="%5."/>
+      <w:lvlJc w:val="left"/>
+      <w:pPr>
+        <w:ind w:left="3600" w:hanging="360"/>
+      </w:pPr>
+    </w:lvl>
+    <w:lvl w:ilvl="5" w:tplc="0409001B" w:tentative="1">
+      <w:start w:val="1"/>
+      <w:numFmt w:val="lowerRoman"/>
+      <w:lvlText w:val="%6."/>
+      <w:lvlJc w:val="right"/>
+      <w:pPr>
+        <w:ind w:left="4320" w:hanging="180"/>
+      </w:pPr>
+    </w:lvl>
+    <w:lvl w:ilvl="6" w:tplc="0409000F" w:tentative="1">
+      <w:start w:val="1"/>
+      <w:numFmt w:val="decimal"/>
+      <w:lvlText w:val="%7."/>
+      <w:lvlJc w:val="left"/>
+      <w:pPr>
+        <w:ind w:left="5040" w:hanging="360"/>
+      </w:pPr>
+    </w:lvl>
+    <w:lvl w:ilvl="7" w:tplc="04090019" w:tentative="1">
+      <w:start w:val="1"/>
+      <w:numFmt w:val="lowerLetter"/>
+      <w:lvlText w:val="%8."/>
+      <w:lvlJc w:val="left"/>
+      <w:pPr>
+        <w:ind w:left="5760" w:hanging="360"/>
+      </w:pPr>
+    </w:lvl>
+    <w:lvl w:ilvl="8" w:tplc="0409001B" w:tentative="1">
+      <w:start w:val="1"/>
+      <w:numFmt w:val="lowerRoman"/>
+      <w:lvlText w:val="%9."/>
+      <w:lvlJc w:val="right"/>
+      <w:pPr>
+        <w:ind w:left="6480" w:hanging="180"/>
+      </w:pPr>
+    </w:lvl>
+  </w:abstractNum>
+  <w:abstractNum w:abstractNumId="7" w15:restartNumberingAfterBreak="0">
     <w:nsid w:val="778C1718"/>
     <w:multiLevelType w:val="multilevel"/>
     <w:tmpl w:val="6F4891E4"/>
@@ -2294,7 +2561,7 @@
       </w:rPr>
     </w:lvl>
   </w:abstractNum>
-  <w:abstractNum w:abstractNumId="6" w15:restartNumberingAfterBreak="0">
+  <w:abstractNum w:abstractNumId="8" w15:restartNumberingAfterBreak="0">
     <w:nsid w:val="78430162"/>
     <w:multiLevelType w:val="hybridMultilevel"/>
     <w:tmpl w:val="EAD0D928"/>
@@ -2390,19 +2657,25 @@
     <w:abstractNumId w:val="0"/>
   </w:num>
   <w:num w:numId="3" w16cid:durableId="1069814491">
-    <w:abstractNumId w:val="5"/>
+    <w:abstractNumId w:val="7"/>
   </w:num>
   <w:num w:numId="4" w16cid:durableId="1398745096">
-    <w:abstractNumId w:val="6"/>
+    <w:abstractNumId w:val="8"/>
   </w:num>
   <w:num w:numId="5" w16cid:durableId="1731684610">
     <w:abstractNumId w:val="2"/>
   </w:num>
   <w:num w:numId="6" w16cid:durableId="1070687473">
+    <w:abstractNumId w:val="4"/>
+  </w:num>
+  <w:num w:numId="7" w16cid:durableId="2056001039">
+    <w:abstractNumId w:val="5"/>
+  </w:num>
+  <w:num w:numId="8" w16cid:durableId="622617939">
     <w:abstractNumId w:val="3"/>
   </w:num>
-  <w:num w:numId="7" w16cid:durableId="2056001039">
-    <w:abstractNumId w:val="4"/>
+  <w:num w:numId="9" w16cid:durableId="1994528688">
+    <w:abstractNumId w:val="6"/>
   </w:num>
 </w:numbering>
 </file>

</xml_diff>